<commit_message>
TR 4, 5, 10 submitted
</commit_message>
<xml_diff>
--- a/Word/1.TR-ReviewEdit/TR-Edit-Submit/Chapter4_Post_TR_Edit.docx
+++ b/Word/1.TR-ReviewEdit/TR-Edit-Submit/Chapter4_Post_TR_Edit.docx
@@ -118,6 +118,13 @@
       <w:r>
         <w:t>Work with sound clips for background music and audio cues</w:t>
       </w:r>
+      <w:ins w:id="2" w:author="Kelvin Sung" w:date="2021-09-05T17:32:00Z">
+        <w:r>
+          <w:t xml:space="preserve"> ads</w:t>
+        </w:r>
+      </w:ins>
+      <w:bookmarkStart w:id="3" w:name="_GoBack"/>
+      <w:bookmarkEnd w:id="3"/>
     </w:p>
     <w:p>
       <w:pPr>
@@ -1309,11 +1316,11 @@
       <w:r>
         <w:t xml:space="preserve">        mFrameID = </w:t>
       </w:r>
-      <w:bookmarkStart w:id="3" w:name="_Hlk68928975"/>
+      <w:bookmarkStart w:id="4" w:name="_Hlk68928975"/>
       <w:r>
         <w:t>requestAnimationFrame</w:t>
       </w:r>
-      <w:bookmarkEnd w:id="3"/>
+      <w:bookmarkEnd w:id="4"/>
       <w:r>
         <w:t>(loopOnce);</w:t>
       </w:r>
@@ -1879,7 +1886,7 @@
       <w:pPr>
         <w:pStyle w:val="NumList"/>
       </w:pPr>
-      <w:bookmarkStart w:id="4" w:name="_Hlk68496899"/>
+      <w:bookmarkStart w:id="5" w:name="_Hlk68496899"/>
       <w:r>
         <w:t>Declare</w:t>
       </w:r>
@@ -1904,14 +1911,14 @@
       <w:r>
         <w:t>.</w:t>
       </w:r>
-      <w:bookmarkStart w:id="5" w:name="_Hlk68497547"/>
+      <w:bookmarkStart w:id="6" w:name="_Hlk68497547"/>
       <w:r>
         <w:t xml:space="preserve"> </w:t>
       </w:r>
       <w:r>
         <w:t xml:space="preserve">This function </w:t>
       </w:r>
-      <w:bookmarkEnd w:id="5"/>
+      <w:bookmarkEnd w:id="6"/>
       <w:r>
         <w:t>initializes the</w:t>
       </w:r>
@@ -1968,7 +1975,7 @@
         <w:t>to begin the game loop.</w:t>
       </w:r>
     </w:p>
-    <w:bookmarkEnd w:id="4"/>
+    <w:bookmarkEnd w:id="5"/>
     <w:p>
       <w:pPr>
         <w:pStyle w:val="Code"/>
@@ -4725,16 +4732,7 @@
         <w:t>keyboard state changes.</w:t>
       </w:r>
       <w:r>
-        <w:t xml:space="preserve"> It is expected that the caller of these functions will pass the appropriate key code </w:t>
-      </w:r>
-      <w:r>
-        <w:t xml:space="preserve">in the </w:t>
-      </w:r>
-      <w:r>
-        <w:t>ar</w:t>
-      </w:r>
-      <w:r>
-        <w:t>gument.</w:t>
+        <w:t xml:space="preserve"> It is expected that the caller of these functions will pass the appropriate key code in the argument.</w:t>
       </w:r>
     </w:p>
     <w:p>
@@ -6938,14 +6936,14 @@
       <w:r>
         <w:t xml:space="preserve"> folder and name it </w:t>
       </w:r>
-      <w:bookmarkStart w:id="6" w:name="_Hlk68920389"/>
+      <w:bookmarkStart w:id="7" w:name="_Hlk68920389"/>
       <w:r>
         <w:rPr>
           <w:rStyle w:val="CodeInline"/>
         </w:rPr>
         <w:t>resource_map</w:t>
       </w:r>
-      <w:bookmarkEnd w:id="6"/>
+      <w:bookmarkEnd w:id="7"/>
       <w:r>
         <w:rPr>
           <w:rStyle w:val="CodeInline"/>
@@ -6990,25 +6988,13 @@
         <w:t xml:space="preserve">essential </w:t>
       </w:r>
       <w:r>
-        <w:t xml:space="preserve">to avoid </w:t>
-      </w:r>
-      <w:r>
-        <w:t xml:space="preserve">multiple </w:t>
-      </w:r>
-      <w:r>
-        <w:t xml:space="preserve">loading </w:t>
-      </w:r>
-      <w:r>
-        <w:t xml:space="preserve">or </w:t>
+        <w:t xml:space="preserve">to avoid multiple loading or </w:t>
       </w:r>
       <w:r>
         <w:t xml:space="preserve">premature </w:t>
       </w:r>
       <w:r>
-        <w:t xml:space="preserve">unloading of a </w:t>
-      </w:r>
-      <w:r>
-        <w:t>resource</w:t>
+        <w:t>unloading of a resource</w:t>
       </w:r>
       <w:r>
         <w:t>.</w:t>
@@ -7323,10 +7309,7 @@
       </w:pPr>
       <w:r>
         <w:lastRenderedPageBreak/>
-        <w:t xml:space="preserve">Define </w:t>
-      </w:r>
-      <w:r>
-        <w:t>functions to indicate</w:t>
+        <w:t>Define functions to indicate</w:t>
       </w:r>
       <w:r>
         <w:t xml:space="preserve"> that</w:t>
@@ -7383,13 +7366,7 @@
         <w:t xml:space="preserve"> </w:t>
       </w:r>
       <w:r>
-        <w:t>a resource.</w:t>
-      </w:r>
-      <w:r>
-        <w:t xml:space="preserve"> Due to the asynchronous nature of the loading operation, </w:t>
-      </w:r>
-      <w:r>
-        <w:t xml:space="preserve">a load request will result in an empty </w:t>
+        <w:t xml:space="preserve">a resource. Due to the asynchronous nature of the loading operation, a load request will result in an empty </w:t>
       </w:r>
       <w:proofErr w:type="spellStart"/>
       <w:r>
@@ -7400,16 +7377,10 @@
       </w:r>
       <w:proofErr w:type="spellEnd"/>
       <w:r>
-        <w:t xml:space="preserve"> which will be updated when the load operation is </w:t>
-      </w:r>
-      <w:r>
-        <w:t xml:space="preserve">completed sometime in the future. </w:t>
-      </w:r>
-      <w:r>
-        <w:t xml:space="preserve">Note that each unload request will decrease the reference count and may or may not result in the </w:t>
-      </w:r>
-      <w:r>
-        <w:t>resource being unloaded.</w:t>
+        <w:t xml:space="preserve"> which will be updated when the load operation is completed sometime in the future. </w:t>
+      </w:r>
+      <w:r>
+        <w:t>Note that each unload request will decrease the reference count and may or may not result in the resource being unloaded.</w:t>
       </w:r>
     </w:p>
     <w:p>
@@ -7594,28 +7565,7 @@
         <w:t>)</w:t>
       </w:r>
       <w:r>
-        <w:t>.</w:t>
-      </w:r>
-      <w:r>
-        <w:t xml:space="preserve"> </w:t>
-      </w:r>
-      <w:r>
-        <w:t>If the resource is already loaded</w:t>
-      </w:r>
-      <w:r>
-        <w:t>, the corresponding reference count is incremented. Otherwise,</w:t>
-      </w:r>
-      <w:r>
-        <w:t xml:space="preserve"> t</w:t>
-      </w:r>
-      <w:r>
-        <w:t>h</w:t>
-      </w:r>
-      <w:r>
-        <w:t>e</w:t>
-      </w:r>
-      <w:r>
-        <w:t xml:space="preserve"> function </w:t>
+        <w:t xml:space="preserve">. If the resource is already loaded, the corresponding reference count is incremented. Otherwise, the function </w:t>
       </w:r>
       <w:r>
         <w:t>first issue</w:t>
@@ -7661,14 +7611,96 @@
         <w:t>create</w:t>
       </w:r>
       <w:r>
-        <w:t xml:space="preserve"> a</w:t>
-      </w:r>
-      <w:r>
-        <w:t>n empty</w:t>
+        <w:t xml:space="preserve"> an empty </w:t>
+      </w:r>
+      <w:proofErr w:type="spellStart"/>
+      <w:r>
+        <w:rPr>
+          <w:rStyle w:val="CodeInline"/>
+        </w:rPr>
+        <w:t>MapEntry</w:t>
+      </w:r>
+      <w:proofErr w:type="spellEnd"/>
+      <w:r>
+        <w:t xml:space="preserve"> in </w:t>
+      </w:r>
+      <w:proofErr w:type="spellStart"/>
+      <w:r>
+        <w:rPr>
+          <w:rStyle w:val="CodeInline"/>
+        </w:rPr>
+        <w:t>mMap</w:t>
+      </w:r>
+      <w:proofErr w:type="spellEnd"/>
+      <w:r>
+        <w:t>. The function then</w:t>
+      </w:r>
+      <w:r>
+        <w:t xml:space="preserve"> creates a </w:t>
+      </w:r>
+      <w:r>
+        <w:t>HTML5</w:t>
       </w:r>
       <w:r>
         <w:t xml:space="preserve"> </w:t>
       </w:r>
+      <w:r>
+        <w:rPr>
+          <w:rStyle w:val="CodeInline"/>
+        </w:rPr>
+        <w:t>fetch</w:t>
+      </w:r>
+      <w:r>
+        <w:t xml:space="preserve"> promise</w:t>
+      </w:r>
+      <w:r>
+        <w:t xml:space="preserve">, using the path to the resource as key, </w:t>
+      </w:r>
+      <w:r>
+        <w:t xml:space="preserve">to </w:t>
+      </w:r>
+      <w:r>
+        <w:t xml:space="preserve">asynchronously fetch </w:t>
+      </w:r>
+      <w:r>
+        <w:t xml:space="preserve">the </w:t>
+      </w:r>
+      <w:r>
+        <w:t>external resource</w:t>
+      </w:r>
+      <w:r>
+        <w:t xml:space="preserve">, decode the network packaging, parse the </w:t>
+      </w:r>
+      <w:r>
+        <w:t xml:space="preserve">results </w:t>
+      </w:r>
+      <w:r>
+        <w:t xml:space="preserve">into a </w:t>
+      </w:r>
+      <w:r>
+        <w:t>proper format</w:t>
+      </w:r>
+      <w:r>
+        <w:t>, and</w:t>
+      </w:r>
+      <w:r>
+        <w:t>,</w:t>
+      </w:r>
+      <w:r>
+        <w:t xml:space="preserve"> </w:t>
+      </w:r>
+      <w:r>
+        <w:t xml:space="preserve">update </w:t>
+      </w:r>
+      <w:r>
+        <w:t>the results into the</w:t>
+      </w:r>
+      <w:r>
+        <w:t xml:space="preserve"> </w:t>
+      </w:r>
+      <w:r>
+        <w:t xml:space="preserve">created </w:t>
+      </w:r>
       <w:proofErr w:type="spellStart"/>
       <w:r>
         <w:rPr>
@@ -7678,125 +7710,10 @@
       </w:r>
       <w:proofErr w:type="spellEnd"/>
       <w:r>
-        <w:t xml:space="preserve"> </w:t>
-      </w:r>
-      <w:r>
-        <w:t xml:space="preserve">in </w:t>
-      </w:r>
-      <w:proofErr w:type="spellStart"/>
-      <w:r>
-        <w:rPr>
-          <w:rStyle w:val="CodeInline"/>
-        </w:rPr>
-        <w:t>mMap</w:t>
-      </w:r>
-      <w:proofErr w:type="spellEnd"/>
-      <w:r>
         <w:t>.</w:t>
       </w:r>
       <w:r>
-        <w:t xml:space="preserve"> </w:t>
-      </w:r>
-      <w:r>
-        <w:t xml:space="preserve">The </w:t>
-      </w:r>
-      <w:r>
-        <w:t xml:space="preserve">function </w:t>
-      </w:r>
-      <w:r>
-        <w:t>then</w:t>
-      </w:r>
-      <w:r>
-        <w:t xml:space="preserve"> create</w:t>
-      </w:r>
-      <w:r>
-        <w:t xml:space="preserve">s a </w:t>
-      </w:r>
-      <w:r>
-        <w:t>HTML5</w:t>
-      </w:r>
-      <w:r>
-        <w:t xml:space="preserve"> </w:t>
-      </w:r>
-      <w:r>
-        <w:rPr>
-          <w:rStyle w:val="CodeInline"/>
-        </w:rPr>
-        <w:t>fetch</w:t>
-      </w:r>
-      <w:r>
-        <w:t xml:space="preserve"> </w:t>
-      </w:r>
-      <w:r>
-        <w:t>promise</w:t>
-      </w:r>
-      <w:r>
-        <w:t>, using the path to the resource as key,</w:t>
-      </w:r>
-      <w:r>
-        <w:t xml:space="preserve"> </w:t>
-      </w:r>
-      <w:r>
-        <w:t xml:space="preserve">to </w:t>
-      </w:r>
-      <w:r>
-        <w:t xml:space="preserve">asynchronously fetch </w:t>
-      </w:r>
-      <w:r>
-        <w:t xml:space="preserve">the </w:t>
-      </w:r>
-      <w:r>
-        <w:t>external resource</w:t>
-      </w:r>
-      <w:r>
-        <w:t xml:space="preserve">, decode the network packaging, parse the </w:t>
-      </w:r>
-      <w:r>
-        <w:t xml:space="preserve">results </w:t>
-      </w:r>
-      <w:r>
-        <w:t xml:space="preserve">into a </w:t>
-      </w:r>
-      <w:r>
-        <w:t>proper format</w:t>
-      </w:r>
-      <w:r>
-        <w:t>, and</w:t>
-      </w:r>
-      <w:r>
-        <w:t>,</w:t>
-      </w:r>
-      <w:r>
-        <w:t xml:space="preserve"> </w:t>
-      </w:r>
-      <w:r>
-        <w:t xml:space="preserve">update </w:t>
-      </w:r>
-      <w:r>
-        <w:t>the results into the</w:t>
-      </w:r>
-      <w:r>
-        <w:t xml:space="preserve"> </w:t>
-      </w:r>
-      <w:r>
-        <w:t xml:space="preserve">created </w:t>
-      </w:r>
-      <w:proofErr w:type="spellStart"/>
-      <w:r>
-        <w:rPr>
-          <w:rStyle w:val="CodeInline"/>
-        </w:rPr>
-        <w:t>MapEntry</w:t>
-      </w:r>
-      <w:proofErr w:type="spellEnd"/>
-      <w:r>
-        <w:t>.</w:t>
-      </w:r>
-      <w:r>
-        <w:t xml:space="preserve"> This created promise is then </w:t>
-      </w:r>
-      <w:r>
-        <w:t>pushed in</w:t>
+        <w:t xml:space="preserve"> This created promise is then pushed in</w:t>
       </w:r>
       <w:r>
         <w:t>to</w:t>
@@ -9148,10 +9065,7 @@
         <w:t>to</w:t>
       </w:r>
       <w:r>
-        <w:t xml:space="preserve"> the re</w:t>
-      </w:r>
-      <w:r>
-        <w:t xml:space="preserve">st </w:t>
+        <w:t xml:space="preserve"> the rest </w:t>
       </w:r>
       <w:r>
         <w:t>of</w:t>
@@ -12752,7 +12666,7 @@
       <w:r>
         <w:t xml:space="preserve">. </w:t>
       </w:r>
-      <w:bookmarkStart w:id="7" w:name="_Hlk69013841"/>
+      <w:bookmarkStart w:id="8" w:name="_Hlk69013841"/>
       <w:r>
         <w:t xml:space="preserve">Add a new file in the </w:t>
       </w:r>
@@ -12775,7 +12689,7 @@
         <w:t>. This file will contain the specific parsing logic to decode the listed scene file.</w:t>
       </w:r>
     </w:p>
-    <w:bookmarkEnd w:id="7"/>
+    <w:bookmarkEnd w:id="8"/>
     <w:p>
       <w:pPr>
         <w:pStyle w:val="NumList"/>
@@ -12916,7 +12830,7 @@
       <w:r>
         <w:t xml:space="preserve">Add a function </w:t>
       </w:r>
-      <w:bookmarkStart w:id="8" w:name="_Hlk69011043"/>
+      <w:bookmarkStart w:id="9" w:name="_Hlk69011043"/>
       <w:r>
         <w:t xml:space="preserve">to the </w:t>
       </w:r>
@@ -12931,7 +12845,7 @@
       <w:r>
         <w:t xml:space="preserve"> to </w:t>
       </w:r>
-      <w:bookmarkEnd w:id="8"/>
+      <w:bookmarkEnd w:id="9"/>
       <w:r>
         <w:t xml:space="preserve">parse the details of the </w:t>
       </w:r>
@@ -13409,7 +13323,7 @@
       <w:r>
         <w:t xml:space="preserve">Add a function outside the </w:t>
       </w:r>
-      <w:bookmarkStart w:id="9" w:name="_Hlk69011194"/>
+      <w:bookmarkStart w:id="10" w:name="_Hlk69011194"/>
       <w:proofErr w:type="spellStart"/>
       <w:r>
         <w:rPr>
@@ -13421,7 +13335,7 @@
       <w:r>
         <w:t xml:space="preserve"> </w:t>
       </w:r>
-      <w:bookmarkEnd w:id="9"/>
+      <w:bookmarkEnd w:id="10"/>
       <w:r>
         <w:t>to parse for contents of an XML element.</w:t>
       </w:r>
@@ -14230,16 +14144,7 @@
         <w:t xml:space="preserve">While this </w:t>
       </w:r>
       <w:r>
-        <w:t xml:space="preserve">may not seem interesting, </w:t>
-      </w:r>
-      <w:r>
-        <w:t xml:space="preserve">through this project </w:t>
-      </w:r>
-      <w:r>
-        <w:t xml:space="preserve">a </w:t>
-      </w:r>
-      <w:r>
-        <w:t xml:space="preserve">simple and well-defined interface </w:t>
+        <w:t xml:space="preserve">may not seem interesting, through this project a simple and well-defined interface </w:t>
       </w:r>
       <w:r>
         <w:t xml:space="preserve">between the engine and the client </w:t>
@@ -15126,10 +15031,7 @@
         <w:t xml:space="preserve"> </w:t>
       </w:r>
       <w:r>
-        <w:t>implementation to fo</w:t>
-      </w:r>
-      <w:r>
-        <w:t>llow …</w:t>
+        <w:t>implementation to follow …</w:t>
       </w:r>
       <w:r>
         <w:t xml:space="preserve"> }</w:t>
@@ -16208,52 +16110,43 @@
         <w:t xml:space="preserve"> should not be </w:t>
       </w:r>
       <w:r>
-        <w:t>access</w:t>
+        <w:t xml:space="preserve">accessed </w:t>
+      </w:r>
+      <w:r>
+        <w:t xml:space="preserve">by the client. For this reason, </w:t>
+      </w:r>
+      <w:r>
+        <w:rPr>
+          <w:rStyle w:val="CodeInline"/>
+        </w:rPr>
+        <w:t>loop</w:t>
+      </w:r>
+      <w:r>
+        <w:t xml:space="preserve"> module is imported but not exported by </w:t>
+      </w:r>
+      <w:r>
+        <w:rPr>
+          <w:rStyle w:val="CodeInline"/>
+        </w:rPr>
+        <w:t>index.js</w:t>
+      </w:r>
+      <w:r>
+        <w:t>. Imported such that game loop cleanup can be invoked, not exported</w:t>
+      </w:r>
+      <w:r>
+        <w:t>,</w:t>
+      </w:r>
+      <w:r>
+        <w:t xml:space="preserve"> such that the client can be shield</w:t>
       </w:r>
       <w:r>
         <w:t>ed</w:t>
       </w:r>
       <w:r>
-        <w:t xml:space="preserve"> </w:t>
-      </w:r>
-      <w:r>
-        <w:t xml:space="preserve">by the client. For this reason, </w:t>
-      </w:r>
-      <w:r>
-        <w:rPr>
-          <w:rStyle w:val="CodeInline"/>
-        </w:rPr>
-        <w:t>loop</w:t>
-      </w:r>
-      <w:r>
-        <w:t xml:space="preserve"> module is imported but not exported by </w:t>
-      </w:r>
-      <w:r>
-        <w:rPr>
-          <w:rStyle w:val="CodeInline"/>
-        </w:rPr>
-        <w:t>index.js</w:t>
-      </w:r>
-      <w:r>
-        <w:t>. Imported such that game loop cleanup can be invoked, not exported</w:t>
-      </w:r>
-      <w:r>
-        <w:t>,</w:t>
-      </w:r>
-      <w:r>
-        <w:t xml:space="preserve"> such that the client can be shield</w:t>
-      </w:r>
-      <w:r>
-        <w:t>ed</w:t>
-      </w:r>
-      <w:r>
         <w:t xml:space="preserve"> from </w:t>
       </w:r>
       <w:r>
-        <w:t>irrelevant</w:t>
-      </w:r>
-      <w:r>
-        <w:t xml:space="preserve"> </w:t>
+        <w:t xml:space="preserve">irrelevant </w:t>
       </w:r>
       <w:r>
         <w:t>complexit</w:t>
@@ -16452,7 +16345,7 @@
       <w:pPr>
         <w:pStyle w:val="NumList"/>
       </w:pPr>
-      <w:bookmarkStart w:id="10" w:name="_Hlk69105322"/>
+      <w:bookmarkStart w:id="11" w:name="_Hlk69105322"/>
       <w:r>
         <w:t>Edit</w:t>
       </w:r>
@@ -16501,7 +16394,7 @@
         <w:t>. For now, no specific resources need to be released.</w:t>
       </w:r>
     </w:p>
-    <w:bookmarkEnd w:id="10"/>
+    <w:bookmarkEnd w:id="11"/>
     <w:p>
       <w:pPr>
         <w:pStyle w:val="Code"/>
@@ -16924,7 +16817,7 @@
       <w:pPr>
         <w:pStyle w:val="NumList"/>
       </w:pPr>
-      <w:bookmarkStart w:id="11" w:name="_Hlk69105561"/>
+      <w:bookmarkStart w:id="12" w:name="_Hlk69105561"/>
       <w:r>
         <w:t xml:space="preserve">Lastly, edit </w:t>
       </w:r>
@@ -16963,7 +16856,7 @@
       <w:r>
         <w:t xml:space="preserve"> </w:t>
       </w:r>
-      <w:bookmarkEnd w:id="11"/>
+      <w:bookmarkEnd w:id="12"/>
     </w:p>
     <w:p>
       <w:pPr>
@@ -18950,7 +18843,7 @@
       <w:r>
         <w:t xml:space="preserve"> scene. </w:t>
       </w:r>
-      <w:bookmarkStart w:id="12" w:name="_Hlk69205394"/>
+      <w:bookmarkStart w:id="13" w:name="_Hlk69205394"/>
       <w:r>
         <w:t>It is worth re</w:t>
       </w:r>
@@ -19011,7 +18904,7 @@
         <w:t>e before proceeding to the next scene.</w:t>
       </w:r>
     </w:p>
-    <w:bookmarkEnd w:id="12"/>
+    <w:bookmarkEnd w:id="13"/>
     <w:p>
       <w:pPr>
         <w:pStyle w:val="Code"/>
@@ -19257,7 +19150,7 @@
       <w:r>
         <w:t xml:space="preserve">: For instantiating and transitioning to the next scene. </w:t>
       </w:r>
-      <w:bookmarkStart w:id="13" w:name="_Hlk69319253"/>
+      <w:bookmarkStart w:id="14" w:name="_Hlk69319253"/>
       <w:r>
         <w:t>Lastly</w:t>
       </w:r>
@@ -19309,7 +19202,7 @@
         <w:t xml:space="preserve"> to stop the game loop and unload the scene.</w:t>
       </w:r>
     </w:p>
-    <w:bookmarkEnd w:id="13"/>
+    <w:bookmarkEnd w:id="14"/>
     <w:p>
       <w:pPr>
         <w:pStyle w:val="BodyTextFirst"/>
@@ -19853,37 +19746,13 @@
         <w:t xml:space="preserve"> component.</w:t>
       </w:r>
       <w:r>
-        <w:t xml:space="preserve"> </w:t>
-      </w:r>
-      <w:r>
-        <w:t xml:space="preserve">This </w:t>
+        <w:t xml:space="preserve"> This </w:t>
       </w:r>
       <w:r>
         <w:t xml:space="preserve">component </w:t>
       </w:r>
       <w:r>
-        <w:t xml:space="preserve">must support </w:t>
-      </w:r>
-      <w:r>
-        <w:t>two types of functionality</w:t>
-      </w:r>
-      <w:r>
-        <w:t xml:space="preserve">: </w:t>
-      </w:r>
-      <w:r>
-        <w:t>loading and unloading of audio file</w:t>
-      </w:r>
-      <w:r>
-        <w:t xml:space="preserve">s, </w:t>
-      </w:r>
-      <w:r>
-        <w:t xml:space="preserve">and, playing and controlling of the </w:t>
-      </w:r>
-      <w:r>
-        <w:t xml:space="preserve">content of </w:t>
-      </w:r>
-      <w:r>
-        <w:t>audio file for the game developer.</w:t>
+        <w:t>must support two types of functionality: loading and unloading of audio files, and, playing and controlling of the content of audio file for the game developer.</w:t>
       </w:r>
     </w:p>
     <w:p>
@@ -20036,10 +19905,7 @@
         <w:t xml:space="preserve"> function to load an audio file.</w:t>
       </w:r>
       <w:r>
-        <w:t xml:space="preserve"> Notice that with the support from</w:t>
-      </w:r>
-      <w:r>
-        <w:t xml:space="preserve"> </w:t>
+        <w:t xml:space="preserve"> Notice that with the support from </w:t>
       </w:r>
       <w:proofErr w:type="spellStart"/>
       <w:r>
@@ -20050,16 +19916,7 @@
       </w:r>
       <w:proofErr w:type="spellEnd"/>
       <w:r>
-        <w:t xml:space="preserve"> and the rest of the engine infr</w:t>
-      </w:r>
-      <w:r>
-        <w:t xml:space="preserve">astructure, </w:t>
-      </w:r>
-      <w:r>
-        <w:t xml:space="preserve">loading and unloading of external resources has become </w:t>
-      </w:r>
-      <w:r>
-        <w:t>straightforward.</w:t>
+        <w:t xml:space="preserve"> and the rest of the engine infrastructure, loading and unloading of external resources has become straightforward.</w:t>
       </w:r>
     </w:p>
     <w:p>
@@ -23409,8 +23266,6 @@
         </w:rPr>
         <w:annotationRef/>
       </w:r>
-      <w:bookmarkStart w:id="2" w:name="_GoBack"/>
-      <w:bookmarkEnd w:id="2"/>
       <w:r>
         <w:t>This chapter will give the readers the real-time confidence to create a full flag game using WebGL and bind the keyboard actions, load scenes, and audio support. This chapter bundle with all key concepts to implement keyboard actions, game sound, load various scenes from the server or local filesystem. kudos to the author to manage the continuity between sections and engage the readers.</w:t>
       </w:r>
@@ -23827,7 +23682,7 @@
         </mc:Choice>
         <mc:Fallback>
           <w:pict>
-            <v:roundrect w14:anchorId="770E1EC1" id="AutoShape 1" o:spid="_x0000_s1026" style="position:absolute;margin-left:-163.4pt;margin-top:-171.35pt;width:596.4pt;height:301.3pt;z-index:-251658240;visibility:visible;mso-wrap-style:square;mso-width-percent:0;mso-height-percent:0;mso-wrap-distance-left:9pt;mso-wrap-distance-top:0;mso-wrap-distance-right:9pt;mso-wrap-distance-bottom:0;mso-position-horizontal:absolute;mso-position-horizontal-relative:text;mso-position-vertical:absolute;mso-position-vertical-relative:text;mso-width-percent:0;mso-height-percent:0;mso-width-relative:page;mso-height-relative:page;v-text-anchor:top" arcsize="10923f" o:gfxdata="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" filled="f" fillcolor="#d8d8d8"/>
+            <v:roundrect w14:anchorId="6D8E39C1" id="AutoShape 1" o:spid="_x0000_s1026" style="position:absolute;margin-left:-163.4pt;margin-top:-171.35pt;width:596.4pt;height:301.3pt;z-index:-251658240;visibility:visible;mso-wrap-style:square;mso-width-percent:0;mso-height-percent:0;mso-wrap-distance-left:9pt;mso-wrap-distance-top:0;mso-wrap-distance-right:9pt;mso-wrap-distance-bottom:0;mso-position-horizontal:absolute;mso-position-horizontal-relative:text;mso-position-vertical:absolute;mso-position-vertical-relative:text;mso-width-percent:0;mso-height-percent:0;mso-width-relative:page;mso-height-relative:page;v-text-anchor:top" arcsize="10923f" o:gfxdata="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" filled="f" fillcolor="#d8d8d8"/>
           </w:pict>
         </mc:Fallback>
       </mc:AlternateContent>
@@ -26655,7 +26510,7 @@
 </file>
 
 <file path=customXml/itemProps1.xml><?xml version="1.0" encoding="utf-8"?>
-<ds:datastoreItem xmlns:ds="http://schemas.openxmlformats.org/officeDocument/2006/customXml" ds:itemID="{BF099544-E735-446F-B38B-8038E240A7CF}">
+<ds:datastoreItem xmlns:ds="http://schemas.openxmlformats.org/officeDocument/2006/customXml" ds:itemID="{382DF6BC-CDBD-437C-8FFA-18B1E77B92AC}">
   <ds:schemaRefs>
     <ds:schemaRef ds:uri="http://schemas.openxmlformats.org/officeDocument/2006/bibliography"/>
   </ds:schemaRefs>

</xml_diff>